<commit_message>
Added 2.2 SCs to tool - no switch to 2.1 yet
</commit_message>
<xml_diff>
--- a/public/img/charter.docx
+++ b/public/img/charter.docx
@@ -2,15 +2,1366 @@
 <file path=word/document.xml><?xml version="1.0" encoding="utf-8"?>
 <w:document xmlns:wpc="http://schemas.microsoft.com/office/word/2010/wordprocessingCanvas" xmlns:cx="http://schemas.microsoft.com/office/drawing/2014/chartex" xmlns:cx1="http://schemas.microsoft.com/office/drawing/2015/9/8/chartex" xmlns:cx2="http://schemas.microsoft.com/office/drawing/2015/10/21/chartex" xmlns:cx3="http://schemas.microsoft.com/office/drawing/2016/5/9/chartex" xmlns:cx4="http://schemas.microsoft.com/office/drawing/2016/5/10/chartex" xmlns:cx5="http://schemas.microsoft.com/office/drawing/2016/5/11/chartex" xmlns:cx6="http://schemas.microsoft.com/office/drawing/2016/5/12/chartex" xmlns:cx7="http://schemas.microsoft.com/office/drawing/2016/5/13/chartex" xmlns:cx8="http://schemas.microsoft.com/office/drawing/2016/5/14/chartex" xmlns:mc="http://schemas.openxmlformats.org/markup-compatibility/2006" xmlns:aink="http://schemas.microsoft.com/office/drawing/2016/ink" xmlns:am3d="http://schemas.microsoft.com/office/drawing/2017/model3d" xmlns:o="urn:schemas-microsoft-com:office:office" xmlns:oel="http://schemas.microsoft.com/office/2019/extlst" xmlns:r="http://schemas.openxmlformats.org/officeDocument/2006/relationships" xmlns:m="http://schemas.openxmlformats.org/officeDocument/2006/math" xmlns:v="urn:schemas-microsoft-com:vml" xmlns:wp14="http://schemas.microsoft.com/office/word/2010/wordprocessingDrawing" xmlns:wp="http://schemas.openxmlformats.org/drawingml/2006/wordprocessingDrawing" xmlns:w10="urn:schemas-microsoft-com:office:word" xmlns:w="http://schemas.openxmlformats.org/wordprocessingml/2006/main" xmlns:w14="http://schemas.microsoft.com/office/word/2010/wordml" xmlns:w15="http://schemas.microsoft.com/office/word/2012/wordml" xmlns:w16cex="http://schemas.microsoft.com/office/word/2018/wordml/cex" xmlns:w16cid="http://schemas.microsoft.com/office/word/2016/wordml/cid" xmlns:w16="http://schemas.microsoft.com/office/word/2018/wordml" xmlns:w16du="http://schemas.microsoft.com/office/word/2023/wordml/word16du" xmlns:w16sdtdh="http://schemas.microsoft.com/office/word/2020/wordml/sdtdatahash" xmlns:w16se="http://schemas.microsoft.com/office/word/2015/wordml/symex" xmlns:wpg="http://schemas.microsoft.com/office/word/2010/wordprocessingGroup" xmlns:wpi="http://schemas.microsoft.com/office/word/2010/wordprocessingInk" xmlns:wne="http://schemas.microsoft.com/office/word/2006/wordml" xmlns:wps="http://schemas.microsoft.com/office/word/2010/wordprocessingShape" mc:Ignorable="w14 w15 w16se w16cid w16 w16cex w16sdtdh wp14">
   <w:body>
-    <w:p/>
+    <w:p>
+      <w:pPr>
+        <w:pStyle w:val="NormalWeb"/>
+      </w:pPr>
+      <w:r>
+        <w:rPr>
+          <w:noProof/>
+          <w:sz w:val="16"/>
+          <w:szCs w:val="16"/>
+        </w:rPr>
+        <mc:AlternateContent>
+          <mc:Choice Requires="wps">
+            <w:drawing>
+              <wp:anchor distT="0" distB="0" distL="114300" distR="114300" simplePos="0" relativeHeight="251659264" behindDoc="0" locked="0" layoutInCell="1" allowOverlap="1" wp14:anchorId="74BC2A2E" wp14:editId="14C33CEC">
+                <wp:simplePos x="0" y="0"/>
+                <wp:positionH relativeFrom="margin">
+                  <wp:align>center</wp:align>
+                </wp:positionH>
+                <wp:positionV relativeFrom="paragraph">
+                  <wp:posOffset>-599681</wp:posOffset>
+                </wp:positionV>
+                <wp:extent cx="6716112" cy="790575"/>
+                <wp:effectExtent l="0" t="0" r="0" b="9525"/>
+                <wp:wrapNone/>
+                <wp:docPr id="1035503194" name="Text Box 1"/>
+                <wp:cNvGraphicFramePr/>
+                <a:graphic xmlns:a="http://schemas.openxmlformats.org/drawingml/2006/main">
+                  <a:graphicData uri="http://schemas.microsoft.com/office/word/2010/wordprocessingShape">
+                    <wps:wsp>
+                      <wps:cNvSpPr txBox="1"/>
+                      <wps:spPr>
+                        <a:xfrm>
+                          <a:off x="0" y="0"/>
+                          <a:ext cx="6716112" cy="790575"/>
+                        </a:xfrm>
+                        <a:prstGeom prst="rect">
+                          <a:avLst/>
+                        </a:prstGeom>
+                        <a:noFill/>
+                        <a:ln>
+                          <a:noFill/>
+                          <a:prstDash/>
+                        </a:ln>
+                      </wps:spPr>
+                      <wps:txbx>
+                        <w:txbxContent>
+                          <w:p>
+                            <w:pPr>
+                              <w:pStyle w:val="Heading1"/>
+                            </w:pPr>
+                            <w:r>
+                              <w:t>Huddersfield New College</w:t>
+                            </w:r>
+                          </w:p>
+                          <w:p>
+                            <w:pPr>
+                              <w:jc w:val="center"/>
+                            </w:pPr>
+                          </w:p>
+                        </w:txbxContent>
+                      </wps:txbx>
+                      <wps:bodyPr vert="horz" wrap="square" lIns="91440" tIns="45720" rIns="91440" bIns="45720" anchor="t" anchorCtr="0" compatLnSpc="1">
+                        <a:noAutofit/>
+                      </wps:bodyPr>
+                    </wps:wsp>
+                  </a:graphicData>
+                </a:graphic>
+                <wp14:sizeRelV relativeFrom="margin">
+                  <wp14:pctHeight>0</wp14:pctHeight>
+                </wp14:sizeRelV>
+              </wp:anchor>
+            </w:drawing>
+          </mc:Choice>
+          <mc:Fallback>
+            <w:pict>
+              <v:shapetype w14:anchorId="74BC2A2E" id="_x0000_t202" coordsize="21600,21600" o:spt="202" path="m,l,21600r21600,l21600,xe">
+                <v:stroke joinstyle="miter"/>
+                <v:path gradientshapeok="t" o:connecttype="rect"/>
+              </v:shapetype>
+              <v:shape id="Text Box 1" o:spid="_x0000_s1026" type="#_x0000_t202" style="position:absolute;margin-left:0;margin-top:-47.2pt;width:528.85pt;height:62.25pt;z-index:251659264;visibility:visible;mso-wrap-style:square;mso-height-percent:0;mso-wrap-distance-left:9pt;mso-wrap-distance-top:0;mso-wrap-distance-right:9pt;mso-wrap-distance-bottom:0;mso-position-horizontal:center;mso-position-horizontal-relative:margin;mso-position-vertical:absolute;mso-position-vertical-relative:text;mso-height-percent:0;mso-height-relative:margin;v-text-anchor:top" o:gfxdata="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" filled="f" stroked="f">
+                <v:textbox>
+                  <w:txbxContent>
+                    <w:p>
+                      <w:pPr>
+                        <w:pStyle w:val="Heading1"/>
+                      </w:pPr>
+                      <w:r>
+                        <w:t>Huddersfield New College</w:t>
+                      </w:r>
+                    </w:p>
+                    <w:p>
+                      <w:pPr>
+                        <w:jc w:val="center"/>
+                      </w:pPr>
+                    </w:p>
+                  </w:txbxContent>
+                </v:textbox>
+                <w10:wrap anchorx="margin"/>
+              </v:shape>
+            </w:pict>
+          </mc:Fallback>
+        </mc:AlternateContent>
+      </w:r>
+      <w:commentRangeStart w:id="0"/>
+      <w:commentRangeStart w:id="1"/>
+      <w:commentRangeEnd w:id="0"/>
+      <w:r>
+        <w:rPr>
+          <w:rStyle w:val="CommentReference"/>
+          <w:rFonts w:ascii="Calibri" w:eastAsia="Calibri" w:hAnsi="Calibri"/>
+          <w:kern w:val="3"/>
+          <w:lang w:eastAsia="en-US"/>
+        </w:rPr>
+        <w:commentReference w:id="0"/>
+      </w:r>
+      <w:commentRangeEnd w:id="1"/>
+      <w:r>
+        <w:rPr>
+          <w:rStyle w:val="CommentReference"/>
+          <w:rFonts w:ascii="Calibri" w:eastAsia="Calibri" w:hAnsi="Calibri"/>
+          <w:kern w:val="3"/>
+          <w:lang w:eastAsia="en-US"/>
+        </w:rPr>
+        <w:commentReference w:id="1"/>
+      </w:r>
+      <w:commentRangeStart w:id="2"/>
+      <w:commentRangeEnd w:id="2"/>
+      <w:r>
+        <w:rPr>
+          <w:rStyle w:val="CommentReference"/>
+          <w:rFonts w:ascii="Calibri" w:eastAsia="Calibri" w:hAnsi="Calibri"/>
+          <w:kern w:val="3"/>
+          <w:lang w:eastAsia="en-US"/>
+        </w:rPr>
+        <w:commentReference w:id="2"/>
+      </w:r>
+    </w:p>
+    <w:p>
+      <w:r>
+        <w:rPr>
+          <w:noProof/>
+          <w:sz w:val="16"/>
+          <w:szCs w:val="16"/>
+        </w:rPr>
+        <mc:AlternateContent>
+          <mc:Choice Requires="wps">
+            <w:drawing>
+              <wp:anchor distT="0" distB="0" distL="114300" distR="114300" simplePos="0" relativeHeight="251660288" behindDoc="0" locked="0" layoutInCell="1" allowOverlap="1" wp14:anchorId="27C424F3" wp14:editId="51702DDD">
+                <wp:simplePos x="0" y="0"/>
+                <wp:positionH relativeFrom="column">
+                  <wp:posOffset>-244475</wp:posOffset>
+                </wp:positionH>
+                <wp:positionV relativeFrom="paragraph">
+                  <wp:posOffset>749300</wp:posOffset>
+                </wp:positionV>
+                <wp:extent cx="2816225" cy="387985"/>
+                <wp:effectExtent l="0" t="0" r="0" b="0"/>
+                <wp:wrapNone/>
+                <wp:docPr id="1623136639" name="Text Box 2"/>
+                <wp:cNvGraphicFramePr/>
+                <a:graphic xmlns:a="http://schemas.openxmlformats.org/drawingml/2006/main">
+                  <a:graphicData uri="http://schemas.microsoft.com/office/word/2010/wordprocessingShape">
+                    <wps:wsp>
+                      <wps:cNvSpPr txBox="1"/>
+                      <wps:spPr>
+                        <a:xfrm>
+                          <a:off x="0" y="0"/>
+                          <a:ext cx="2816225" cy="387985"/>
+                        </a:xfrm>
+                        <a:prstGeom prst="rect">
+                          <a:avLst/>
+                        </a:prstGeom>
+                        <a:noFill/>
+                        <a:ln>
+                          <a:noFill/>
+                          <a:prstDash/>
+                        </a:ln>
+                      </wps:spPr>
+                      <wps:txbx>
+                        <w:txbxContent>
+                          <w:p>
+                            <w:pPr>
+                              <w:jc w:val="center"/>
+                              <w:rPr>
+                                <w:rFonts w:cs="Calibri"/>
+                                <w:sz w:val="36"/>
+                                <w:szCs w:val="36"/>
+                              </w:rPr>
+                            </w:pPr>
+                            <w:r>
+                              <w:rPr>
+                                <w:rFonts w:cs="Calibri"/>
+                                <w:sz w:val="36"/>
+                                <w:szCs w:val="36"/>
+                              </w:rPr>
+                              <w:t>Miss Jones</w:t>
+                            </w:r>
+                          </w:p>
+                        </w:txbxContent>
+                      </wps:txbx>
+                      <wps:bodyPr vert="horz" wrap="square" lIns="91440" tIns="45720" rIns="91440" bIns="45720" anchor="t" anchorCtr="0" compatLnSpc="1">
+                        <a:noAutofit/>
+                      </wps:bodyPr>
+                    </wps:wsp>
+                  </a:graphicData>
+                </a:graphic>
+              </wp:anchor>
+            </w:drawing>
+          </mc:Choice>
+          <mc:Fallback>
+            <w:pict>
+              <v:shape w14:anchorId="27C424F3" id="Text Box 2" o:spid="_x0000_s1027" type="#_x0000_t202" style="position:absolute;margin-left:-19.25pt;margin-top:59pt;width:221.75pt;height:30.55pt;z-index:251660288;visibility:visible;mso-wrap-style:square;mso-wrap-distance-left:9pt;mso-wrap-distance-top:0;mso-wrap-distance-right:9pt;mso-wrap-distance-bottom:0;mso-position-horizontal:absolute;mso-position-horizontal-relative:text;mso-position-vertical:absolute;mso-position-vertical-relative:text;v-text-anchor:top" o:gfxdata="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" filled="f" stroked="f">
+                <v:textbox>
+                  <w:txbxContent>
+                    <w:p>
+                      <w:pPr>
+                        <w:jc w:val="center"/>
+                        <w:rPr>
+                          <w:rFonts w:cs="Calibri"/>
+                          <w:sz w:val="36"/>
+                          <w:szCs w:val="36"/>
+                        </w:rPr>
+                      </w:pPr>
+                      <w:r>
+                        <w:rPr>
+                          <w:rFonts w:cs="Calibri"/>
+                          <w:sz w:val="36"/>
+                          <w:szCs w:val="36"/>
+                        </w:rPr>
+                        <w:t>Miss Jones</w:t>
+                      </w:r>
+                    </w:p>
+                  </w:txbxContent>
+                </v:textbox>
+              </v:shape>
+            </w:pict>
+          </mc:Fallback>
+        </mc:AlternateContent>
+      </w:r>
+      <w:r>
+        <w:rPr>
+          <w:noProof/>
+          <w:sz w:val="16"/>
+          <w:szCs w:val="16"/>
+        </w:rPr>
+        <mc:AlternateContent>
+          <mc:Choice Requires="wps">
+            <w:drawing>
+              <wp:anchor distT="0" distB="0" distL="114300" distR="114300" simplePos="0" relativeHeight="251662336" behindDoc="0" locked="0" layoutInCell="1" allowOverlap="1" wp14:anchorId="52336A79" wp14:editId="3BB77E8B">
+                <wp:simplePos x="0" y="0"/>
+                <wp:positionH relativeFrom="column">
+                  <wp:posOffset>-125730</wp:posOffset>
+                </wp:positionH>
+                <wp:positionV relativeFrom="paragraph">
+                  <wp:posOffset>1167765</wp:posOffset>
+                </wp:positionV>
+                <wp:extent cx="2868930" cy="314960"/>
+                <wp:effectExtent l="0" t="0" r="0" b="8538"/>
+                <wp:wrapNone/>
+                <wp:docPr id="171601527" name="Text Box 2"/>
+                <wp:cNvGraphicFramePr/>
+                <a:graphic xmlns:a="http://schemas.openxmlformats.org/drawingml/2006/main">
+                  <a:graphicData uri="http://schemas.microsoft.com/office/word/2010/wordprocessingShape">
+                    <wps:wsp>
+                      <wps:cNvSpPr txBox="1"/>
+                      <wps:spPr>
+                        <a:xfrm>
+                          <a:off x="0" y="0"/>
+                          <a:ext cx="2868930" cy="314960"/>
+                        </a:xfrm>
+                        <a:prstGeom prst="rect">
+                          <a:avLst/>
+                        </a:prstGeom>
+                        <a:noFill/>
+                        <a:ln>
+                          <a:noFill/>
+                          <a:prstDash/>
+                        </a:ln>
+                      </wps:spPr>
+                      <wps:txbx>
+                        <w:txbxContent>
+                          <w:p>
+                            <w:pPr>
+                              <w:jc w:val="center"/>
+                              <w:rPr>
+                                <w:rFonts w:cs="Calibri"/>
+                                <w:sz w:val="24"/>
+                                <w:szCs w:val="24"/>
+                              </w:rPr>
+                            </w:pPr>
+                            <w:r>
+                              <w:rPr>
+                                <w:rFonts w:cs="Calibri"/>
+                                <w:sz w:val="24"/>
+                                <w:szCs w:val="24"/>
+                              </w:rPr>
+                              <w:t>Jane.Jones@huddersfieldcollege.com</w:t>
+                            </w:r>
+                          </w:p>
+                        </w:txbxContent>
+                      </wps:txbx>
+                      <wps:bodyPr vert="horz" wrap="square" lIns="91440" tIns="45720" rIns="91440" bIns="45720" anchor="t" anchorCtr="0" compatLnSpc="1">
+                        <a:noAutofit/>
+                      </wps:bodyPr>
+                    </wps:wsp>
+                  </a:graphicData>
+                </a:graphic>
+              </wp:anchor>
+            </w:drawing>
+          </mc:Choice>
+          <mc:Fallback>
+            <w:pict>
+              <v:shape w14:anchorId="52336A79" id="_x0000_s1028" type="#_x0000_t202" style="position:absolute;margin-left:-9.9pt;margin-top:91.95pt;width:225.9pt;height:24.8pt;z-index:251662336;visibility:visible;mso-wrap-style:square;mso-wrap-distance-left:9pt;mso-wrap-distance-top:0;mso-wrap-distance-right:9pt;mso-wrap-distance-bottom:0;mso-position-horizontal:absolute;mso-position-horizontal-relative:text;mso-position-vertical:absolute;mso-position-vertical-relative:text;v-text-anchor:top" o:gfxdata="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" filled="f" stroked="f">
+                <v:textbox>
+                  <w:txbxContent>
+                    <w:p>
+                      <w:pPr>
+                        <w:jc w:val="center"/>
+                        <w:rPr>
+                          <w:rFonts w:cs="Calibri"/>
+                          <w:sz w:val="24"/>
+                          <w:szCs w:val="24"/>
+                        </w:rPr>
+                      </w:pPr>
+                      <w:r>
+                        <w:rPr>
+                          <w:rFonts w:cs="Calibri"/>
+                          <w:sz w:val="24"/>
+                          <w:szCs w:val="24"/>
+                        </w:rPr>
+                        <w:t>Jane.Jones@huddersfieldcollege.com</w:t>
+                      </w:r>
+                    </w:p>
+                  </w:txbxContent>
+                </v:textbox>
+              </v:shape>
+            </w:pict>
+          </mc:Fallback>
+        </mc:AlternateContent>
+      </w:r>
+      <w:r>
+        <w:rPr>
+          <w:noProof/>
+          <w:sz w:val="16"/>
+          <w:szCs w:val="16"/>
+        </w:rPr>
+        <mc:AlternateContent>
+          <mc:Choice Requires="wps">
+            <w:drawing>
+              <wp:anchor distT="0" distB="0" distL="114300" distR="114300" simplePos="0" relativeHeight="251664384" behindDoc="0" locked="0" layoutInCell="1" allowOverlap="1" wp14:anchorId="2F138F0A" wp14:editId="2CB2FF98">
+                <wp:simplePos x="0" y="0"/>
+                <wp:positionH relativeFrom="margin">
+                  <wp:posOffset>-279918</wp:posOffset>
+                </wp:positionH>
+                <wp:positionV relativeFrom="paragraph">
+                  <wp:posOffset>2077045</wp:posOffset>
+                </wp:positionV>
+                <wp:extent cx="6210300" cy="4823927"/>
+                <wp:effectExtent l="0" t="0" r="0" b="0"/>
+                <wp:wrapNone/>
+                <wp:docPr id="181522585" name="Text Box 4"/>
+                <wp:cNvGraphicFramePr/>
+                <a:graphic xmlns:a="http://schemas.openxmlformats.org/drawingml/2006/main">
+                  <a:graphicData uri="http://schemas.microsoft.com/office/word/2010/wordprocessingShape">
+                    <wps:wsp>
+                      <wps:cNvSpPr txBox="1"/>
+                      <wps:spPr>
+                        <a:xfrm>
+                          <a:off x="0" y="0"/>
+                          <a:ext cx="6210300" cy="4823927"/>
+                        </a:xfrm>
+                        <a:prstGeom prst="rect">
+                          <a:avLst/>
+                        </a:prstGeom>
+                        <a:noFill/>
+                        <a:ln>
+                          <a:noFill/>
+                          <a:prstDash/>
+                        </a:ln>
+                      </wps:spPr>
+                      <wps:txbx>
+                        <w:txbxContent>
+                          <w:p>
+                            <w:pPr>
+                              <w:pStyle w:val="ListParagraph"/>
+                              <w:numPr>
+                                <w:ilvl w:val="0"/>
+                                <w:numId w:val="1"/>
+                              </w:numPr>
+                              <w:rPr>
+                                <w:sz w:val="40"/>
+                                <w:szCs w:val="40"/>
+                              </w:rPr>
+                            </w:pPr>
+                            <w:r>
+                              <w:rPr>
+                                <w:sz w:val="40"/>
+                                <w:szCs w:val="40"/>
+                              </w:rPr>
+                              <w:t>Miss Jones is the college resource officer and has online copies of your textbooks, you can find her in the library.</w:t>
+                            </w:r>
+                          </w:p>
+                          <w:p>
+                            <w:pPr>
+                              <w:pStyle w:val="ListParagraph"/>
+                              <w:numPr>
+                                <w:ilvl w:val="0"/>
+                                <w:numId w:val="1"/>
+                              </w:numPr>
+                              <w:rPr>
+                                <w:sz w:val="40"/>
+                                <w:szCs w:val="40"/>
+                              </w:rPr>
+                            </w:pPr>
+                            <w:r>
+                              <w:rPr>
+                                <w:sz w:val="40"/>
+                                <w:szCs w:val="40"/>
+                              </w:rPr>
+                              <w:t>An assistive technology assessment to see how you can be supported.</w:t>
+                            </w:r>
+                          </w:p>
+                          <w:p>
+                            <w:pPr>
+                              <w:pStyle w:val="ListParagraph"/>
+                              <w:numPr>
+                                <w:ilvl w:val="0"/>
+                                <w:numId w:val="1"/>
+                              </w:numPr>
+                              <w:rPr>
+                                <w:sz w:val="40"/>
+                                <w:szCs w:val="40"/>
+                              </w:rPr>
+                            </w:pPr>
+                            <w:r>
+                              <w:rPr>
+                                <w:sz w:val="40"/>
+                                <w:szCs w:val="40"/>
+                              </w:rPr>
+                              <w:t>Online versions of books and other resources.</w:t>
+                            </w:r>
+                          </w:p>
+                          <w:p>
+                            <w:pPr>
+                              <w:pStyle w:val="ListParagraph"/>
+                              <w:numPr>
+                                <w:ilvl w:val="0"/>
+                                <w:numId w:val="1"/>
+                              </w:numPr>
+                              <w:rPr>
+                                <w:sz w:val="40"/>
+                                <w:szCs w:val="40"/>
+                              </w:rPr>
+                            </w:pPr>
+                            <w:r>
+                              <w:rPr>
+                                <w:sz w:val="40"/>
+                                <w:szCs w:val="40"/>
+                              </w:rPr>
+                              <w:t>Training from library on how to use AT.</w:t>
+                            </w:r>
+                          </w:p>
+                          <w:p>
+                            <w:pPr>
+                              <w:pStyle w:val="ListParagraph"/>
+                              <w:numPr>
+                                <w:ilvl w:val="0"/>
+                                <w:numId w:val="1"/>
+                              </w:numPr>
+                              <w:rPr>
+                                <w:sz w:val="40"/>
+                                <w:szCs w:val="40"/>
+                              </w:rPr>
+                            </w:pPr>
+                            <w:r>
+                              <w:rPr>
+                                <w:sz w:val="40"/>
+                                <w:szCs w:val="40"/>
+                              </w:rPr>
+                              <w:t>Adaptive hardware</w:t>
+                            </w:r>
+                            <w:r>
+                              <w:rPr>
+                                <w:sz w:val="40"/>
+                                <w:szCs w:val="40"/>
+                              </w:rPr>
+                              <w:t xml:space="preserve"> </w:t>
+                            </w:r>
+                            <w:r>
+                              <w:rPr>
+                                <w:sz w:val="40"/>
+                                <w:szCs w:val="40"/>
+                              </w:rPr>
+                              <w:t xml:space="preserve">resources like; </w:t>
+                            </w:r>
+                            <w:r>
+                              <w:rPr>
+                                <w:sz w:val="40"/>
+                                <w:szCs w:val="40"/>
+                              </w:rPr>
+                              <w:t>coloured screen filters</w:t>
+                            </w:r>
+                            <w:r>
+                              <w:rPr>
+                                <w:sz w:val="40"/>
+                                <w:szCs w:val="40"/>
+                              </w:rPr>
+                              <w:t xml:space="preserve">; </w:t>
+                            </w:r>
+                            <w:r>
+                              <w:rPr>
+                                <w:sz w:val="40"/>
+                                <w:szCs w:val="40"/>
+                              </w:rPr>
+                              <w:t xml:space="preserve">braille </w:t>
+                            </w:r>
+                            <w:r>
+                              <w:rPr>
+                                <w:sz w:val="40"/>
+                                <w:szCs w:val="40"/>
+                              </w:rPr>
+                              <w:t xml:space="preserve">displays </w:t>
+                            </w:r>
+                            <w:r>
+                              <w:rPr>
+                                <w:sz w:val="40"/>
+                                <w:szCs w:val="40"/>
+                              </w:rPr>
+                              <w:t xml:space="preserve">and specialist </w:t>
+                            </w:r>
+                            <w:r>
+                              <w:rPr>
+                                <w:sz w:val="40"/>
+                                <w:szCs w:val="40"/>
+                              </w:rPr>
+                              <w:t>keyboards.</w:t>
+                            </w:r>
+                            <w:r>
+                              <w:rPr>
+                                <w:sz w:val="40"/>
+                                <w:szCs w:val="40"/>
+                              </w:rPr>
+                              <w:t xml:space="preserve"> </w:t>
+                            </w:r>
+                          </w:p>
+                          <w:p>
+                            <w:pPr>
+                              <w:pStyle w:val="ListParagraph"/>
+                              <w:numPr>
+                                <w:ilvl w:val="0"/>
+                                <w:numId w:val="1"/>
+                              </w:numPr>
+                              <w:rPr>
+                                <w:sz w:val="40"/>
+                                <w:szCs w:val="40"/>
+                              </w:rPr>
+                            </w:pPr>
+                            <w:r>
+                              <w:rPr>
+                                <w:sz w:val="40"/>
+                                <w:szCs w:val="40"/>
+                              </w:rPr>
+                              <w:t>Projection and the ability to increase size of documents.</w:t>
+                            </w:r>
+                          </w:p>
+                          <w:p>
+                            <w:pPr>
+                              <w:pStyle w:val="ListParagraph"/>
+                              <w:numPr>
+                                <w:ilvl w:val="0"/>
+                                <w:numId w:val="1"/>
+                              </w:numPr>
+                              <w:rPr>
+                                <w:sz w:val="40"/>
+                                <w:szCs w:val="40"/>
+                              </w:rPr>
+                            </w:pPr>
+                            <w:r>
+                              <w:rPr>
+                                <w:sz w:val="40"/>
+                                <w:szCs w:val="40"/>
+                              </w:rPr>
+                              <w:t xml:space="preserve">Access and help with packages such as test to speech and speech to text </w:t>
+                            </w:r>
+                            <w:r>
+                              <w:rPr>
+                                <w:sz w:val="40"/>
+                                <w:szCs w:val="40"/>
+                              </w:rPr>
+                              <w:t>software.</w:t>
+                            </w:r>
+                          </w:p>
+                          <w:p>
+                            <w:pPr>
+                              <w:rPr>
+                                <w:sz w:val="32"/>
+                                <w:szCs w:val="32"/>
+                              </w:rPr>
+                            </w:pPr>
+                          </w:p>
+                        </w:txbxContent>
+                      </wps:txbx>
+                      <wps:bodyPr vert="horz" wrap="square" lIns="91440" tIns="45720" rIns="91440" bIns="45720" anchor="t" anchorCtr="0" compatLnSpc="1">
+                        <a:noAutofit/>
+                      </wps:bodyPr>
+                    </wps:wsp>
+                  </a:graphicData>
+                </a:graphic>
+                <wp14:sizeRelV relativeFrom="margin">
+                  <wp14:pctHeight>0</wp14:pctHeight>
+                </wp14:sizeRelV>
+              </wp:anchor>
+            </w:drawing>
+          </mc:Choice>
+          <mc:Fallback>
+            <w:pict>
+              <v:shape w14:anchorId="2F138F0A" id="Text Box 4" o:spid="_x0000_s1029" type="#_x0000_t202" style="position:absolute;margin-left:-22.05pt;margin-top:163.55pt;width:489pt;height:379.85pt;z-index:251664384;visibility:visible;mso-wrap-style:square;mso-height-percent:0;mso-wrap-distance-left:9pt;mso-wrap-distance-top:0;mso-wrap-distance-right:9pt;mso-wrap-distance-bottom:0;mso-position-horizontal:absolute;mso-position-horizontal-relative:margin;mso-position-vertical:absolute;mso-position-vertical-relative:text;mso-height-percent:0;mso-height-relative:margin;v-text-anchor:top" o:gfxdata="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" filled="f" stroked="f">
+                <v:textbox>
+                  <w:txbxContent>
+                    <w:p>
+                      <w:pPr>
+                        <w:pStyle w:val="ListParagraph"/>
+                        <w:numPr>
+                          <w:ilvl w:val="0"/>
+                          <w:numId w:val="1"/>
+                        </w:numPr>
+                        <w:rPr>
+                          <w:sz w:val="40"/>
+                          <w:szCs w:val="40"/>
+                        </w:rPr>
+                      </w:pPr>
+                      <w:r>
+                        <w:rPr>
+                          <w:sz w:val="40"/>
+                          <w:szCs w:val="40"/>
+                        </w:rPr>
+                        <w:t>Miss Jones is the college resource officer and has online copies of your textbooks, you can find her in the library.</w:t>
+                      </w:r>
+                    </w:p>
+                    <w:p>
+                      <w:pPr>
+                        <w:pStyle w:val="ListParagraph"/>
+                        <w:numPr>
+                          <w:ilvl w:val="0"/>
+                          <w:numId w:val="1"/>
+                        </w:numPr>
+                        <w:rPr>
+                          <w:sz w:val="40"/>
+                          <w:szCs w:val="40"/>
+                        </w:rPr>
+                      </w:pPr>
+                      <w:r>
+                        <w:rPr>
+                          <w:sz w:val="40"/>
+                          <w:szCs w:val="40"/>
+                        </w:rPr>
+                        <w:t>An assistive technology assessment to see how you can be supported.</w:t>
+                      </w:r>
+                    </w:p>
+                    <w:p>
+                      <w:pPr>
+                        <w:pStyle w:val="ListParagraph"/>
+                        <w:numPr>
+                          <w:ilvl w:val="0"/>
+                          <w:numId w:val="1"/>
+                        </w:numPr>
+                        <w:rPr>
+                          <w:sz w:val="40"/>
+                          <w:szCs w:val="40"/>
+                        </w:rPr>
+                      </w:pPr>
+                      <w:r>
+                        <w:rPr>
+                          <w:sz w:val="40"/>
+                          <w:szCs w:val="40"/>
+                        </w:rPr>
+                        <w:t>Online versions of books and other resources.</w:t>
+                      </w:r>
+                    </w:p>
+                    <w:p>
+                      <w:pPr>
+                        <w:pStyle w:val="ListParagraph"/>
+                        <w:numPr>
+                          <w:ilvl w:val="0"/>
+                          <w:numId w:val="1"/>
+                        </w:numPr>
+                        <w:rPr>
+                          <w:sz w:val="40"/>
+                          <w:szCs w:val="40"/>
+                        </w:rPr>
+                      </w:pPr>
+                      <w:r>
+                        <w:rPr>
+                          <w:sz w:val="40"/>
+                          <w:szCs w:val="40"/>
+                        </w:rPr>
+                        <w:t>Training from library on how to use AT.</w:t>
+                      </w:r>
+                    </w:p>
+                    <w:p>
+                      <w:pPr>
+                        <w:pStyle w:val="ListParagraph"/>
+                        <w:numPr>
+                          <w:ilvl w:val="0"/>
+                          <w:numId w:val="1"/>
+                        </w:numPr>
+                        <w:rPr>
+                          <w:sz w:val="40"/>
+                          <w:szCs w:val="40"/>
+                        </w:rPr>
+                      </w:pPr>
+                      <w:r>
+                        <w:rPr>
+                          <w:sz w:val="40"/>
+                          <w:szCs w:val="40"/>
+                        </w:rPr>
+                        <w:t>Adaptive hardware</w:t>
+                      </w:r>
+                      <w:r>
+                        <w:rPr>
+                          <w:sz w:val="40"/>
+                          <w:szCs w:val="40"/>
+                        </w:rPr>
+                        <w:t xml:space="preserve"> </w:t>
+                      </w:r>
+                      <w:r>
+                        <w:rPr>
+                          <w:sz w:val="40"/>
+                          <w:szCs w:val="40"/>
+                        </w:rPr>
+                        <w:t xml:space="preserve">resources like; </w:t>
+                      </w:r>
+                      <w:r>
+                        <w:rPr>
+                          <w:sz w:val="40"/>
+                          <w:szCs w:val="40"/>
+                        </w:rPr>
+                        <w:t>coloured screen filters</w:t>
+                      </w:r>
+                      <w:r>
+                        <w:rPr>
+                          <w:sz w:val="40"/>
+                          <w:szCs w:val="40"/>
+                        </w:rPr>
+                        <w:t xml:space="preserve">; </w:t>
+                      </w:r>
+                      <w:r>
+                        <w:rPr>
+                          <w:sz w:val="40"/>
+                          <w:szCs w:val="40"/>
+                        </w:rPr>
+                        <w:t xml:space="preserve">braille </w:t>
+                      </w:r>
+                      <w:r>
+                        <w:rPr>
+                          <w:sz w:val="40"/>
+                          <w:szCs w:val="40"/>
+                        </w:rPr>
+                        <w:t xml:space="preserve">displays </w:t>
+                      </w:r>
+                      <w:r>
+                        <w:rPr>
+                          <w:sz w:val="40"/>
+                          <w:szCs w:val="40"/>
+                        </w:rPr>
+                        <w:t xml:space="preserve">and specialist </w:t>
+                      </w:r>
+                      <w:r>
+                        <w:rPr>
+                          <w:sz w:val="40"/>
+                          <w:szCs w:val="40"/>
+                        </w:rPr>
+                        <w:t>keyboards.</w:t>
+                      </w:r>
+                      <w:r>
+                        <w:rPr>
+                          <w:sz w:val="40"/>
+                          <w:szCs w:val="40"/>
+                        </w:rPr>
+                        <w:t xml:space="preserve"> </w:t>
+                      </w:r>
+                    </w:p>
+                    <w:p>
+                      <w:pPr>
+                        <w:pStyle w:val="ListParagraph"/>
+                        <w:numPr>
+                          <w:ilvl w:val="0"/>
+                          <w:numId w:val="1"/>
+                        </w:numPr>
+                        <w:rPr>
+                          <w:sz w:val="40"/>
+                          <w:szCs w:val="40"/>
+                        </w:rPr>
+                      </w:pPr>
+                      <w:r>
+                        <w:rPr>
+                          <w:sz w:val="40"/>
+                          <w:szCs w:val="40"/>
+                        </w:rPr>
+                        <w:t>Projection and the ability to increase size of documents.</w:t>
+                      </w:r>
+                    </w:p>
+                    <w:p>
+                      <w:pPr>
+                        <w:pStyle w:val="ListParagraph"/>
+                        <w:numPr>
+                          <w:ilvl w:val="0"/>
+                          <w:numId w:val="1"/>
+                        </w:numPr>
+                        <w:rPr>
+                          <w:sz w:val="40"/>
+                          <w:szCs w:val="40"/>
+                        </w:rPr>
+                      </w:pPr>
+                      <w:r>
+                        <w:rPr>
+                          <w:sz w:val="40"/>
+                          <w:szCs w:val="40"/>
+                        </w:rPr>
+                        <w:t xml:space="preserve">Access and help with packages such as test to speech and speech to text </w:t>
+                      </w:r>
+                      <w:r>
+                        <w:rPr>
+                          <w:sz w:val="40"/>
+                          <w:szCs w:val="40"/>
+                        </w:rPr>
+                        <w:t>software.</w:t>
+                      </w:r>
+                    </w:p>
+                    <w:p>
+                      <w:pPr>
+                        <w:rPr>
+                          <w:sz w:val="32"/>
+                          <w:szCs w:val="32"/>
+                        </w:rPr>
+                      </w:pPr>
+                    </w:p>
+                  </w:txbxContent>
+                </v:textbox>
+                <w10:wrap anchorx="margin"/>
+              </v:shape>
+            </w:pict>
+          </mc:Fallback>
+        </mc:AlternateContent>
+      </w:r>
+      <w:r>
+        <w:rPr>
+          <w:noProof/>
+          <w:sz w:val="16"/>
+          <w:szCs w:val="16"/>
+        </w:rPr>
+        <mc:AlternateContent>
+          <mc:Choice Requires="wps">
+            <w:drawing>
+              <wp:anchor distT="0" distB="0" distL="114300" distR="114300" simplePos="0" relativeHeight="251663360" behindDoc="0" locked="0" layoutInCell="1" allowOverlap="1" wp14:anchorId="49B6A228" wp14:editId="63C5A9E6">
+                <wp:simplePos x="0" y="0"/>
+                <wp:positionH relativeFrom="column">
+                  <wp:posOffset>-462772</wp:posOffset>
+                </wp:positionH>
+                <wp:positionV relativeFrom="paragraph">
+                  <wp:posOffset>1508760</wp:posOffset>
+                </wp:positionV>
+                <wp:extent cx="4004441" cy="472964"/>
+                <wp:effectExtent l="0" t="0" r="0" b="3286"/>
+                <wp:wrapNone/>
+                <wp:docPr id="125227926" name="Text Box 3"/>
+                <wp:cNvGraphicFramePr/>
+                <a:graphic xmlns:a="http://schemas.openxmlformats.org/drawingml/2006/main">
+                  <a:graphicData uri="http://schemas.microsoft.com/office/word/2010/wordprocessingShape">
+                    <wps:wsp>
+                      <wps:cNvSpPr txBox="1"/>
+                      <wps:spPr>
+                        <a:xfrm>
+                          <a:off x="0" y="0"/>
+                          <a:ext cx="4004441" cy="472964"/>
+                        </a:xfrm>
+                        <a:prstGeom prst="rect">
+                          <a:avLst/>
+                        </a:prstGeom>
+                        <a:noFill/>
+                        <a:ln>
+                          <a:noFill/>
+                          <a:prstDash/>
+                        </a:ln>
+                      </wps:spPr>
+                      <wps:txbx>
+                        <w:txbxContent>
+                          <w:p>
+                            <w:pPr>
+                              <w:pStyle w:val="Heading2"/>
+                            </w:pPr>
+                            <w:r>
+                              <w:t>Here are 6 things on offer at our college:</w:t>
+                            </w:r>
+                          </w:p>
+                          <w:p>
+                            <w:pPr>
+                              <w:pStyle w:val="Heading2"/>
+                            </w:pPr>
+                          </w:p>
+                        </w:txbxContent>
+                      </wps:txbx>
+                      <wps:bodyPr vert="horz" wrap="square" lIns="91440" tIns="45720" rIns="91440" bIns="45720" anchor="t" anchorCtr="0" compatLnSpc="1">
+                        <a:noAutofit/>
+                      </wps:bodyPr>
+                    </wps:wsp>
+                  </a:graphicData>
+                </a:graphic>
+              </wp:anchor>
+            </w:drawing>
+          </mc:Choice>
+          <mc:Fallback>
+            <w:pict>
+              <v:shape w14:anchorId="49B6A228" id="Text Box 3" o:spid="_x0000_s1030" type="#_x0000_t202" style="position:absolute;margin-left:-36.45pt;margin-top:118.8pt;width:315.3pt;height:37.25pt;z-index:251663360;visibility:visible;mso-wrap-style:square;mso-wrap-distance-left:9pt;mso-wrap-distance-top:0;mso-wrap-distance-right:9pt;mso-wrap-distance-bottom:0;mso-position-horizontal:absolute;mso-position-horizontal-relative:text;mso-position-vertical:absolute;mso-position-vertical-relative:text;v-text-anchor:top" o:gfxdata="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" filled="f" stroked="f">
+                <v:textbox>
+                  <w:txbxContent>
+                    <w:p>
+                      <w:pPr>
+                        <w:pStyle w:val="Heading2"/>
+                      </w:pPr>
+                      <w:r>
+                        <w:t>Here are 6 things on offer at our college:</w:t>
+                      </w:r>
+                    </w:p>
+                    <w:p>
+                      <w:pPr>
+                        <w:pStyle w:val="Heading2"/>
+                      </w:pPr>
+                    </w:p>
+                  </w:txbxContent>
+                </v:textbox>
+              </v:shape>
+            </w:pict>
+          </mc:Fallback>
+        </mc:AlternateContent>
+      </w:r>
+    </w:p>
     <w:sectPr>
+      <w:headerReference w:type="even" r:id="rId10"/>
+      <w:headerReference w:type="default" r:id="rId11"/>
+      <w:headerReference w:type="first" r:id="rId12"/>
       <w:pgSz w:w="11906" w:h="16838"/>
       <w:pgMar w:top="1440" w:right="1440" w:bottom="1440" w:left="1440" w:header="708" w:footer="708" w:gutter="0"/>
-      <w:cols w:space="708"/>
-      <w:docGrid w:linePitch="360"/>
+      <w:cols w:space="720"/>
     </w:sectPr>
   </w:body>
 </w:document>
+</file>
+
+<file path=word/comments.xml><?xml version="1.0" encoding="utf-8"?>
+<w:comments xmlns:wpc="http://schemas.microsoft.com/office/word/2010/wordprocessingCanvas" xmlns:cx="http://schemas.microsoft.com/office/drawing/2014/chartex" xmlns:cx1="http://schemas.microsoft.com/office/drawing/2015/9/8/chartex" xmlns:cx2="http://schemas.microsoft.com/office/drawing/2015/10/21/chartex" xmlns:cx3="http://schemas.microsoft.com/office/drawing/2016/5/9/chartex" xmlns:cx4="http://schemas.microsoft.com/office/drawing/2016/5/10/chartex" xmlns:cx5="http://schemas.microsoft.com/office/drawing/2016/5/11/chartex" xmlns:cx6="http://schemas.microsoft.com/office/drawing/2016/5/12/chartex" xmlns:cx7="http://schemas.microsoft.com/office/drawing/2016/5/13/chartex" xmlns:cx8="http://schemas.microsoft.com/office/drawing/2016/5/14/chartex" xmlns:mc="http://schemas.openxmlformats.org/markup-compatibility/2006" xmlns:aink="http://schemas.microsoft.com/office/drawing/2016/ink" xmlns:am3d="http://schemas.microsoft.com/office/drawing/2017/model3d" xmlns:o="urn:schemas-microsoft-com:office:office" xmlns:oel="http://schemas.microsoft.com/office/2019/extlst" xmlns:r="http://schemas.openxmlformats.org/officeDocument/2006/relationships" xmlns:m="http://schemas.openxmlformats.org/officeDocument/2006/math" xmlns:v="urn:schemas-microsoft-com:vml" xmlns:wp14="http://schemas.microsoft.com/office/word/2010/wordprocessingDrawing" xmlns:wp="http://schemas.openxmlformats.org/drawingml/2006/wordprocessingDrawing" xmlns:w10="urn:schemas-microsoft-com:office:word" xmlns:w="http://schemas.openxmlformats.org/wordprocessingml/2006/main" xmlns:w14="http://schemas.microsoft.com/office/word/2010/wordml" xmlns:w15="http://schemas.microsoft.com/office/word/2012/wordml" xmlns:w16cex="http://schemas.microsoft.com/office/word/2018/wordml/cex" xmlns:w16cid="http://schemas.microsoft.com/office/word/2016/wordml/cid" xmlns:w16="http://schemas.microsoft.com/office/word/2018/wordml" xmlns:w16du="http://schemas.microsoft.com/office/word/2023/wordml/word16du" xmlns:w16sdtdh="http://schemas.microsoft.com/office/word/2020/wordml/sdtdatahash" xmlns:w16se="http://schemas.microsoft.com/office/word/2015/wordml/symex" xmlns:wpg="http://schemas.microsoft.com/office/word/2010/wordprocessingGroup" xmlns:wpi="http://schemas.microsoft.com/office/word/2010/wordprocessingInk" xmlns:wne="http://schemas.microsoft.com/office/word/2006/wordml" xmlns:wps="http://schemas.microsoft.com/office/word/2010/wordprocessingShape" mc:Ignorable="w14 w15 w16se w16cid w16 w16cex w16sdtdh wp14">
+  <w:comment w:id="0" w:author="Josephine Mason" w:date="2023-05-10T20:17:00Z" w:initials="JM">
+    <w:p>
+      <w:pPr>
+        <w:pStyle w:val="CommentText"/>
+      </w:pPr>
+      <w:r>
+        <w:rPr>
+          <w:rStyle w:val="CommentReference"/>
+        </w:rPr>
+        <w:annotationRef/>
+      </w:r>
+      <w:r>
+        <w:t>2. Discuss with the college staff their 'college offers' Use the examples for inspiration and aim to type up around 6.</w:t>
+      </w:r>
+    </w:p>
+  </w:comment>
+  <w:comment w:id="1" w:author="Josephine Mason" w:date="2023-05-10T20:25:00Z" w:initials="JM">
+    <w:p>
+      <w:pPr>
+        <w:pStyle w:val="CommentText"/>
+      </w:pPr>
+      <w:r>
+        <w:rPr>
+          <w:rStyle w:val="CommentReference"/>
+        </w:rPr>
+        <w:annotationRef/>
+      </w:r>
+      <w:r>
+        <w:t>3. Ask the college to nominate an Accessibility Champion. Add a method witch students can use to contact them. E.g. an email address or office location within the college.</w:t>
+      </w:r>
+    </w:p>
+  </w:comment>
+  <w:comment w:id="2" w:author="Josephine Mason" w:date="2023-05-10T20:13:00Z" w:initials="JM">
+    <w:p>
+      <w:pPr>
+        <w:pStyle w:val="CommentText"/>
+      </w:pPr>
+      <w:r>
+        <w:rPr>
+          <w:rStyle w:val="CommentReference"/>
+        </w:rPr>
+        <w:annotationRef/>
+      </w:r>
+      <w:r>
+        <w:t>1. Change College name</w:t>
+      </w:r>
+    </w:p>
+  </w:comment>
+</w:comments>
+</file>
+
+<file path=word/commentsExtended.xml><?xml version="1.0" encoding="utf-8"?>
+<w15:commentsEx xmlns:wpc="http://schemas.microsoft.com/office/word/2010/wordprocessingCanvas" xmlns:cx="http://schemas.microsoft.com/office/drawing/2014/chartex" xmlns:cx1="http://schemas.microsoft.com/office/drawing/2015/9/8/chartex" xmlns:cx2="http://schemas.microsoft.com/office/drawing/2015/10/21/chartex" xmlns:cx3="http://schemas.microsoft.com/office/drawing/2016/5/9/chartex" xmlns:cx4="http://schemas.microsoft.com/office/drawing/2016/5/10/chartex" xmlns:cx5="http://schemas.microsoft.com/office/drawing/2016/5/11/chartex" xmlns:cx6="http://schemas.microsoft.com/office/drawing/2016/5/12/chartex" xmlns:cx7="http://schemas.microsoft.com/office/drawing/2016/5/13/chartex" xmlns:cx8="http://schemas.microsoft.com/office/drawing/2016/5/14/chartex" xmlns:mc="http://schemas.openxmlformats.org/markup-compatibility/2006" xmlns:aink="http://schemas.microsoft.com/office/drawing/2016/ink" xmlns:am3d="http://schemas.microsoft.com/office/drawing/2017/model3d" xmlns:o="urn:schemas-microsoft-com:office:office" xmlns:oel="http://schemas.microsoft.com/office/2019/extlst" xmlns:r="http://schemas.openxmlformats.org/officeDocument/2006/relationships" xmlns:m="http://schemas.openxmlformats.org/officeDocument/2006/math" xmlns:v="urn:schemas-microsoft-com:vml" xmlns:wp14="http://schemas.microsoft.com/office/word/2010/wordprocessingDrawing" xmlns:wp="http://schemas.openxmlformats.org/drawingml/2006/wordprocessingDrawing" xmlns:w10="urn:schemas-microsoft-com:office:word" xmlns:w="http://schemas.openxmlformats.org/wordprocessingml/2006/main" xmlns:w14="http://schemas.microsoft.com/office/word/2010/wordml" xmlns:w15="http://schemas.microsoft.com/office/word/2012/wordml" xmlns:w16cex="http://schemas.microsoft.com/office/word/2018/wordml/cex" xmlns:w16cid="http://schemas.microsoft.com/office/word/2016/wordml/cid" xmlns:w16="http://schemas.microsoft.com/office/word/2018/wordml" xmlns:w16du="http://schemas.microsoft.com/office/word/2023/wordml/word16du" xmlns:w16sdtdh="http://schemas.microsoft.com/office/word/2020/wordml/sdtdatahash" xmlns:w16se="http://schemas.microsoft.com/office/word/2015/wordml/symex" xmlns:wpg="http://schemas.microsoft.com/office/word/2010/wordprocessingGroup" xmlns:wpi="http://schemas.microsoft.com/office/word/2010/wordprocessingInk" xmlns:wne="http://schemas.microsoft.com/office/word/2006/wordml" xmlns:wps="http://schemas.microsoft.com/office/word/2010/wordprocessingShape" mc:Ignorable="w14 w15 w16se w16cid w16 w16cex w16sdtdh wp14">
+  <w15:commentEx w15:paraId="24CABA0D" w15:done="0"/>
+  <w15:commentEx w15:paraId="105040BE" w15:done="0"/>
+  <w15:commentEx w15:paraId="71D07F74" w15:done="0"/>
+</w15:commentsEx>
+</file>
+
+<file path=word/commentsIds.xml><?xml version="1.0" encoding="utf-8"?>
+<w16cid:commentsIds xmlns:wpc="http://schemas.microsoft.com/office/word/2010/wordprocessingCanvas" xmlns:cx="http://schemas.microsoft.com/office/drawing/2014/chartex" xmlns:cx1="http://schemas.microsoft.com/office/drawing/2015/9/8/chartex" xmlns:cx2="http://schemas.microsoft.com/office/drawing/2015/10/21/chartex" xmlns:cx3="http://schemas.microsoft.com/office/drawing/2016/5/9/chartex" xmlns:cx4="http://schemas.microsoft.com/office/drawing/2016/5/10/chartex" xmlns:cx5="http://schemas.microsoft.com/office/drawing/2016/5/11/chartex" xmlns:cx6="http://schemas.microsoft.com/office/drawing/2016/5/12/chartex" xmlns:cx7="http://schemas.microsoft.com/office/drawing/2016/5/13/chartex" xmlns:cx8="http://schemas.microsoft.com/office/drawing/2016/5/14/chartex" xmlns:mc="http://schemas.openxmlformats.org/markup-compatibility/2006" xmlns:aink="http://schemas.microsoft.com/office/drawing/2016/ink" xmlns:am3d="http://schemas.microsoft.com/office/drawing/2017/model3d" xmlns:o="urn:schemas-microsoft-com:office:office" xmlns:oel="http://schemas.microsoft.com/office/2019/extlst" xmlns:r="http://schemas.openxmlformats.org/officeDocument/2006/relationships" xmlns:m="http://schemas.openxmlformats.org/officeDocument/2006/math" xmlns:v="urn:schemas-microsoft-com:vml" xmlns:wp14="http://schemas.microsoft.com/office/word/2010/wordprocessingDrawing" xmlns:wp="http://schemas.openxmlformats.org/drawingml/2006/wordprocessingDrawing" xmlns:w10="urn:schemas-microsoft-com:office:word" xmlns:w="http://schemas.openxmlformats.org/wordprocessingml/2006/main" xmlns:w14="http://schemas.microsoft.com/office/word/2010/wordml" xmlns:w15="http://schemas.microsoft.com/office/word/2012/wordml" xmlns:w16cex="http://schemas.microsoft.com/office/word/2018/wordml/cex" xmlns:w16cid="http://schemas.microsoft.com/office/word/2016/wordml/cid" xmlns:w16="http://schemas.microsoft.com/office/word/2018/wordml" xmlns:w16du="http://schemas.microsoft.com/office/word/2023/wordml/word16du" xmlns:w16sdtdh="http://schemas.microsoft.com/office/word/2020/wordml/sdtdatahash" xmlns:w16se="http://schemas.microsoft.com/office/word/2015/wordml/symex" xmlns:wpg="http://schemas.microsoft.com/office/word/2010/wordprocessingGroup" xmlns:wpi="http://schemas.microsoft.com/office/word/2010/wordprocessingInk" xmlns:wne="http://schemas.microsoft.com/office/word/2006/wordml" xmlns:wps="http://schemas.microsoft.com/office/word/2010/wordprocessingShape" mc:Ignorable="w14 w15 w16se w16cid w16 w16cex w16sdtdh wp14">
+  <w16cid:commentId w16cid:paraId="24CABA0D" w16cid:durableId="28074AD5"/>
+  <w16cid:commentId w16cid:paraId="105040BE" w16cid:durableId="28067C26"/>
+  <w16cid:commentId w16cid:paraId="71D07F74" w16cid:durableId="28074AD6"/>
+</w16cid:commentsIds>
+</file>
+
+<file path=word/endnotes.xml><?xml version="1.0" encoding="utf-8"?>
+<w:endnotes xmlns:wpc="http://schemas.microsoft.com/office/word/2010/wordprocessingCanvas" xmlns:cx="http://schemas.microsoft.com/office/drawing/2014/chartex" xmlns:cx1="http://schemas.microsoft.com/office/drawing/2015/9/8/chartex" xmlns:cx2="http://schemas.microsoft.com/office/drawing/2015/10/21/chartex" xmlns:cx3="http://schemas.microsoft.com/office/drawing/2016/5/9/chartex" xmlns:cx4="http://schemas.microsoft.com/office/drawing/2016/5/10/chartex" xmlns:cx5="http://schemas.microsoft.com/office/drawing/2016/5/11/chartex" xmlns:cx6="http://schemas.microsoft.com/office/drawing/2016/5/12/chartex" xmlns:cx7="http://schemas.microsoft.com/office/drawing/2016/5/13/chartex" xmlns:cx8="http://schemas.microsoft.com/office/drawing/2016/5/14/chartex" xmlns:mc="http://schemas.openxmlformats.org/markup-compatibility/2006" xmlns:aink="http://schemas.microsoft.com/office/drawing/2016/ink" xmlns:am3d="http://schemas.microsoft.com/office/drawing/2017/model3d" xmlns:o="urn:schemas-microsoft-com:office:office" xmlns:oel="http://schemas.microsoft.com/office/2019/extlst" xmlns:r="http://schemas.openxmlformats.org/officeDocument/2006/relationships" xmlns:m="http://schemas.openxmlformats.org/officeDocument/2006/math" xmlns:v="urn:schemas-microsoft-com:vml" xmlns:wp14="http://schemas.microsoft.com/office/word/2010/wordprocessingDrawing" xmlns:wp="http://schemas.openxmlformats.org/drawingml/2006/wordprocessingDrawing" xmlns:w10="urn:schemas-microsoft-com:office:word" xmlns:w="http://schemas.openxmlformats.org/wordprocessingml/2006/main" xmlns:w14="http://schemas.microsoft.com/office/word/2010/wordml" xmlns:w15="http://schemas.microsoft.com/office/word/2012/wordml" xmlns:w16cex="http://schemas.microsoft.com/office/word/2018/wordml/cex" xmlns:w16cid="http://schemas.microsoft.com/office/word/2016/wordml/cid" xmlns:w16="http://schemas.microsoft.com/office/word/2018/wordml" xmlns:w16du="http://schemas.microsoft.com/office/word/2023/wordml/word16du" xmlns:w16sdtdh="http://schemas.microsoft.com/office/word/2020/wordml/sdtdatahash" xmlns:w16se="http://schemas.microsoft.com/office/word/2015/wordml/symex" xmlns:wpg="http://schemas.microsoft.com/office/word/2010/wordprocessingGroup" xmlns:wpi="http://schemas.microsoft.com/office/word/2010/wordprocessingInk" xmlns:wne="http://schemas.microsoft.com/office/word/2006/wordml" xmlns:wps="http://schemas.microsoft.com/office/word/2010/wordprocessingShape" mc:Ignorable="w14 w15 w16se w16cid w16 w16cex w16sdtdh wp14">
+  <w:endnote w:type="separator" w:id="-1">
+    <w:p>
+      <w:pPr>
+        <w:spacing w:after="0" w:line="240" w:lineRule="auto"/>
+      </w:pPr>
+      <w:r>
+        <w:separator/>
+      </w:r>
+    </w:p>
+  </w:endnote>
+  <w:endnote w:type="continuationSeparator" w:id="0">
+    <w:p>
+      <w:pPr>
+        <w:spacing w:after="0" w:line="240" w:lineRule="auto"/>
+      </w:pPr>
+      <w:r>
+        <w:continuationSeparator/>
+      </w:r>
+    </w:p>
+  </w:endnote>
+</w:endnotes>
+</file>
+
+<file path=word/footnotes.xml><?xml version="1.0" encoding="utf-8"?>
+<w:footnotes xmlns:wpc="http://schemas.microsoft.com/office/word/2010/wordprocessingCanvas" xmlns:cx="http://schemas.microsoft.com/office/drawing/2014/chartex" xmlns:cx1="http://schemas.microsoft.com/office/drawing/2015/9/8/chartex" xmlns:cx2="http://schemas.microsoft.com/office/drawing/2015/10/21/chartex" xmlns:cx3="http://schemas.microsoft.com/office/drawing/2016/5/9/chartex" xmlns:cx4="http://schemas.microsoft.com/office/drawing/2016/5/10/chartex" xmlns:cx5="http://schemas.microsoft.com/office/drawing/2016/5/11/chartex" xmlns:cx6="http://schemas.microsoft.com/office/drawing/2016/5/12/chartex" xmlns:cx7="http://schemas.microsoft.com/office/drawing/2016/5/13/chartex" xmlns:cx8="http://schemas.microsoft.com/office/drawing/2016/5/14/chartex" xmlns:mc="http://schemas.openxmlformats.org/markup-compatibility/2006" xmlns:aink="http://schemas.microsoft.com/office/drawing/2016/ink" xmlns:am3d="http://schemas.microsoft.com/office/drawing/2017/model3d" xmlns:o="urn:schemas-microsoft-com:office:office" xmlns:oel="http://schemas.microsoft.com/office/2019/extlst" xmlns:r="http://schemas.openxmlformats.org/officeDocument/2006/relationships" xmlns:m="http://schemas.openxmlformats.org/officeDocument/2006/math" xmlns:v="urn:schemas-microsoft-com:vml" xmlns:wp14="http://schemas.microsoft.com/office/word/2010/wordprocessingDrawing" xmlns:wp="http://schemas.openxmlformats.org/drawingml/2006/wordprocessingDrawing" xmlns:w10="urn:schemas-microsoft-com:office:word" xmlns:w="http://schemas.openxmlformats.org/wordprocessingml/2006/main" xmlns:w14="http://schemas.microsoft.com/office/word/2010/wordml" xmlns:w15="http://schemas.microsoft.com/office/word/2012/wordml" xmlns:w16cex="http://schemas.microsoft.com/office/word/2018/wordml/cex" xmlns:w16cid="http://schemas.microsoft.com/office/word/2016/wordml/cid" xmlns:w16="http://schemas.microsoft.com/office/word/2018/wordml" xmlns:w16du="http://schemas.microsoft.com/office/word/2023/wordml/word16du" xmlns:w16sdtdh="http://schemas.microsoft.com/office/word/2020/wordml/sdtdatahash" xmlns:w16se="http://schemas.microsoft.com/office/word/2015/wordml/symex" xmlns:wpg="http://schemas.microsoft.com/office/word/2010/wordprocessingGroup" xmlns:wpi="http://schemas.microsoft.com/office/word/2010/wordprocessingInk" xmlns:wne="http://schemas.microsoft.com/office/word/2006/wordml" xmlns:wps="http://schemas.microsoft.com/office/word/2010/wordprocessingShape" mc:Ignorable="w14 w15 w16se w16cid w16 w16cex w16sdtdh wp14">
+  <w:footnote w:type="separator" w:id="-1">
+    <w:p>
+      <w:pPr>
+        <w:spacing w:after="0" w:line="240" w:lineRule="auto"/>
+      </w:pPr>
+      <w:r>
+        <w:rPr>
+          <w:color w:val="000000"/>
+        </w:rPr>
+        <w:separator/>
+      </w:r>
+    </w:p>
+  </w:footnote>
+  <w:footnote w:type="continuationSeparator" w:id="0">
+    <w:p>
+      <w:pPr>
+        <w:spacing w:after="0" w:line="240" w:lineRule="auto"/>
+      </w:pPr>
+      <w:r>
+        <w:continuationSeparator/>
+      </w:r>
+    </w:p>
+  </w:footnote>
+</w:footnotes>
+</file>
+
+<file path=word/header1.xml><?xml version="1.0" encoding="utf-8"?>
+<w:hdr xmlns:wpc="http://schemas.microsoft.com/office/word/2010/wordprocessingCanvas" xmlns:cx="http://schemas.microsoft.com/office/drawing/2014/chartex" xmlns:cx1="http://schemas.microsoft.com/office/drawing/2015/9/8/chartex" xmlns:cx2="http://schemas.microsoft.com/office/drawing/2015/10/21/chartex" xmlns:cx3="http://schemas.microsoft.com/office/drawing/2016/5/9/chartex" xmlns:cx4="http://schemas.microsoft.com/office/drawing/2016/5/10/chartex" xmlns:cx5="http://schemas.microsoft.com/office/drawing/2016/5/11/chartex" xmlns:cx6="http://schemas.microsoft.com/office/drawing/2016/5/12/chartex" xmlns:cx7="http://schemas.microsoft.com/office/drawing/2016/5/13/chartex" xmlns:cx8="http://schemas.microsoft.com/office/drawing/2016/5/14/chartex" xmlns:mc="http://schemas.openxmlformats.org/markup-compatibility/2006" xmlns:aink="http://schemas.microsoft.com/office/drawing/2016/ink" xmlns:am3d="http://schemas.microsoft.com/office/drawing/2017/model3d" xmlns:o="urn:schemas-microsoft-com:office:office" xmlns:oel="http://schemas.microsoft.com/office/2019/extlst" xmlns:r="http://schemas.openxmlformats.org/officeDocument/2006/relationships" xmlns:m="http://schemas.openxmlformats.org/officeDocument/2006/math" xmlns:v="urn:schemas-microsoft-com:vml" xmlns:wp14="http://schemas.microsoft.com/office/word/2010/wordprocessingDrawing" xmlns:wp="http://schemas.openxmlformats.org/drawingml/2006/wordprocessingDrawing" xmlns:w10="urn:schemas-microsoft-com:office:word" xmlns:w="http://schemas.openxmlformats.org/wordprocessingml/2006/main" xmlns:w14="http://schemas.microsoft.com/office/word/2010/wordml" xmlns:w15="http://schemas.microsoft.com/office/word/2012/wordml" xmlns:w16cex="http://schemas.microsoft.com/office/word/2018/wordml/cex" xmlns:w16cid="http://schemas.microsoft.com/office/word/2016/wordml/cid" xmlns:w16="http://schemas.microsoft.com/office/word/2018/wordml" xmlns:w16du="http://schemas.microsoft.com/office/word/2023/wordml/word16du" xmlns:w16sdtdh="http://schemas.microsoft.com/office/word/2020/wordml/sdtdatahash" xmlns:w16se="http://schemas.microsoft.com/office/word/2015/wordml/symex" xmlns:wpg="http://schemas.microsoft.com/office/word/2010/wordprocessingGroup" xmlns:wpi="http://schemas.microsoft.com/office/word/2010/wordprocessingInk" xmlns:wne="http://schemas.microsoft.com/office/word/2006/wordml" xmlns:wps="http://schemas.microsoft.com/office/word/2010/wordprocessingShape" mc:Ignorable="w14 w15 w16se w16cid w16 w16cex w16sdtdh wp14">
+  <w:p>
+    <w:pPr>
+      <w:pStyle w:val="Header"/>
+    </w:pPr>
+    <w:r>
+      <w:rPr>
+        <w:noProof/>
+      </w:rPr>
+      <w:pict w14:anchorId="5332496C">
+        <v:shapetype id="_x0000_t75" coordsize="21600,21600" o:spt="75" o:preferrelative="t" path="m@4@5l@4@11@9@11@9@5xe" filled="f" stroked="f">
+          <v:stroke joinstyle="miter"/>
+          <v:formulas>
+            <v:f eqn="if lineDrawn pixelLineWidth 0"/>
+            <v:f eqn="sum @0 1 0"/>
+            <v:f eqn="sum 0 0 @1"/>
+            <v:f eqn="prod @2 1 2"/>
+            <v:f eqn="prod @3 21600 pixelWidth"/>
+            <v:f eqn="prod @3 21600 pixelHeight"/>
+            <v:f eqn="sum @0 0 1"/>
+            <v:f eqn="prod @6 1 2"/>
+            <v:f eqn="prod @7 21600 pixelWidth"/>
+            <v:f eqn="sum @8 21600 0"/>
+            <v:f eqn="prod @7 21600 pixelHeight"/>
+            <v:f eqn="sum @10 21600 0"/>
+          </v:formulas>
+          <v:path o:extrusionok="f" gradientshapeok="t" o:connecttype="rect"/>
+          <o:lock v:ext="edit" aspectratio="t"/>
+        </v:shapetype>
+        <v:shape id="WordPictureWatermark433277047" o:spid="_x0000_s1026" type="#_x0000_t75" style="position:absolute;margin-left:0;margin-top:0;width:595.4pt;height:842.15pt;z-index:-251655168;mso-position-horizontal:center;mso-position-horizontal-relative:margin;mso-position-vertical:center;mso-position-vertical-relative:margin" o:allowincell="f">
+          <v:imagedata r:id="rId1" o:title="most recent" gain="19661f" blacklevel="22938f"/>
+        </v:shape>
+      </w:pict>
+    </w:r>
+  </w:p>
+</w:hdr>
+</file>
+
+<file path=word/header2.xml><?xml version="1.0" encoding="utf-8"?>
+<w:hdr xmlns:wpc="http://schemas.microsoft.com/office/word/2010/wordprocessingCanvas" xmlns:cx="http://schemas.microsoft.com/office/drawing/2014/chartex" xmlns:cx1="http://schemas.microsoft.com/office/drawing/2015/9/8/chartex" xmlns:cx2="http://schemas.microsoft.com/office/drawing/2015/10/21/chartex" xmlns:cx3="http://schemas.microsoft.com/office/drawing/2016/5/9/chartex" xmlns:cx4="http://schemas.microsoft.com/office/drawing/2016/5/10/chartex" xmlns:cx5="http://schemas.microsoft.com/office/drawing/2016/5/11/chartex" xmlns:cx6="http://schemas.microsoft.com/office/drawing/2016/5/12/chartex" xmlns:cx7="http://schemas.microsoft.com/office/drawing/2016/5/13/chartex" xmlns:cx8="http://schemas.microsoft.com/office/drawing/2016/5/14/chartex" xmlns:mc="http://schemas.openxmlformats.org/markup-compatibility/2006" xmlns:aink="http://schemas.microsoft.com/office/drawing/2016/ink" xmlns:am3d="http://schemas.microsoft.com/office/drawing/2017/model3d" xmlns:o="urn:schemas-microsoft-com:office:office" xmlns:oel="http://schemas.microsoft.com/office/2019/extlst" xmlns:r="http://schemas.openxmlformats.org/officeDocument/2006/relationships" xmlns:m="http://schemas.openxmlformats.org/officeDocument/2006/math" xmlns:v="urn:schemas-microsoft-com:vml" xmlns:wp14="http://schemas.microsoft.com/office/word/2010/wordprocessingDrawing" xmlns:wp="http://schemas.openxmlformats.org/drawingml/2006/wordprocessingDrawing" xmlns:w10="urn:schemas-microsoft-com:office:word" xmlns:w="http://schemas.openxmlformats.org/wordprocessingml/2006/main" xmlns:w14="http://schemas.microsoft.com/office/word/2010/wordml" xmlns:w15="http://schemas.microsoft.com/office/word/2012/wordml" xmlns:w16cex="http://schemas.microsoft.com/office/word/2018/wordml/cex" xmlns:w16cid="http://schemas.microsoft.com/office/word/2016/wordml/cid" xmlns:w16="http://schemas.microsoft.com/office/word/2018/wordml" xmlns:w16du="http://schemas.microsoft.com/office/word/2023/wordml/word16du" xmlns:w16sdtdh="http://schemas.microsoft.com/office/word/2020/wordml/sdtdatahash" xmlns:w16se="http://schemas.microsoft.com/office/word/2015/wordml/symex" xmlns:wpg="http://schemas.microsoft.com/office/word/2010/wordprocessingGroup" xmlns:wpi="http://schemas.microsoft.com/office/word/2010/wordprocessingInk" xmlns:wne="http://schemas.microsoft.com/office/word/2006/wordml" xmlns:wps="http://schemas.microsoft.com/office/word/2010/wordprocessingShape" mc:Ignorable="w14 w15 w16se w16cid w16 w16cex w16sdtdh wp14">
+  <w:p>
+    <w:pPr>
+      <w:pStyle w:val="Header"/>
+    </w:pPr>
+    <w:r>
+      <w:rPr>
+        <w:noProof/>
+      </w:rPr>
+      <w:pict w14:anchorId="2E26F701">
+        <v:shapetype id="_x0000_t75" coordsize="21600,21600" o:spt="75" o:preferrelative="t" path="m@4@5l@4@11@9@11@9@5xe" filled="f" stroked="f">
+          <v:stroke joinstyle="miter"/>
+          <v:formulas>
+            <v:f eqn="if lineDrawn pixelLineWidth 0"/>
+            <v:f eqn="sum @0 1 0"/>
+            <v:f eqn="sum 0 0 @1"/>
+            <v:f eqn="prod @2 1 2"/>
+            <v:f eqn="prod @3 21600 pixelWidth"/>
+            <v:f eqn="prod @3 21600 pixelHeight"/>
+            <v:f eqn="sum @0 0 1"/>
+            <v:f eqn="prod @6 1 2"/>
+            <v:f eqn="prod @7 21600 pixelWidth"/>
+            <v:f eqn="sum @8 21600 0"/>
+            <v:f eqn="prod @7 21600 pixelHeight"/>
+            <v:f eqn="sum @10 21600 0"/>
+          </v:formulas>
+          <v:path o:extrusionok="f" gradientshapeok="t" o:connecttype="rect"/>
+          <o:lock v:ext="edit" aspectratio="t"/>
+        </v:shapetype>
+        <v:shape id="WordPictureWatermark433277048" o:spid="_x0000_s1027" type="#_x0000_t75" style="position:absolute;margin-left:0;margin-top:0;width:595.4pt;height:842.15pt;z-index:-251654144;mso-position-horizontal:center;mso-position-horizontal-relative:margin;mso-position-vertical:center;mso-position-vertical-relative:margin" o:allowincell="f">
+          <v:imagedata r:id="rId1" o:title="most recent" gain="2.5" blacklevel="-13107f"/>
+        </v:shape>
+      </w:pict>
+    </w:r>
+    <w:r>
+      <w:rPr>
+        <w:noProof/>
+      </w:rPr>
+      <w:drawing>
+        <wp:anchor distT="0" distB="0" distL="114300" distR="114300" simplePos="0" relativeHeight="251659264" behindDoc="1" locked="0" layoutInCell="1" allowOverlap="1" wp14:anchorId="06C9AFFA" wp14:editId="0270CDC9">
+          <wp:simplePos x="0" y="0"/>
+          <wp:positionH relativeFrom="margin">
+            <wp:align>center</wp:align>
+          </wp:positionH>
+          <wp:positionV relativeFrom="margin">
+            <wp:align>center</wp:align>
+          </wp:positionV>
+          <wp:extent cx="7561575" cy="10695307"/>
+          <wp:effectExtent l="0" t="0" r="1275" b="0"/>
+          <wp:wrapNone/>
+          <wp:docPr id="142364295" name="WordPictureWatermark1244534752"/>
+          <wp:cNvGraphicFramePr/>
+          <a:graphic xmlns:a="http://schemas.openxmlformats.org/drawingml/2006/main">
+            <a:graphicData uri="http://schemas.openxmlformats.org/drawingml/2006/picture">
+              <pic:pic xmlns:pic="http://schemas.openxmlformats.org/drawingml/2006/picture">
+                <pic:nvPicPr>
+                  <pic:cNvPr id="0" name=""/>
+                  <pic:cNvPicPr/>
+                </pic:nvPicPr>
+                <pic:blipFill>
+                  <a:blip r:embed="rId2">
+                    <a:lum bright="-40000" contrast="60000"/>
+                  </a:blip>
+                  <a:srcRect/>
+                  <a:stretch>
+                    <a:fillRect/>
+                  </a:stretch>
+                </pic:blipFill>
+                <pic:spPr>
+                  <a:xfrm>
+                    <a:off x="0" y="0"/>
+                    <a:ext cx="7561575" cy="10695307"/>
+                  </a:xfrm>
+                  <a:prstGeom prst="rect">
+                    <a:avLst/>
+                  </a:prstGeom>
+                  <a:noFill/>
+                  <a:ln>
+                    <a:noFill/>
+                    <a:prstDash/>
+                  </a:ln>
+                </pic:spPr>
+              </pic:pic>
+            </a:graphicData>
+          </a:graphic>
+        </wp:anchor>
+      </w:drawing>
+    </w:r>
+  </w:p>
+</w:hdr>
+</file>
+
+<file path=word/header3.xml><?xml version="1.0" encoding="utf-8"?>
+<w:hdr xmlns:wpc="http://schemas.microsoft.com/office/word/2010/wordprocessingCanvas" xmlns:cx="http://schemas.microsoft.com/office/drawing/2014/chartex" xmlns:cx1="http://schemas.microsoft.com/office/drawing/2015/9/8/chartex" xmlns:cx2="http://schemas.microsoft.com/office/drawing/2015/10/21/chartex" xmlns:cx3="http://schemas.microsoft.com/office/drawing/2016/5/9/chartex" xmlns:cx4="http://schemas.microsoft.com/office/drawing/2016/5/10/chartex" xmlns:cx5="http://schemas.microsoft.com/office/drawing/2016/5/11/chartex" xmlns:cx6="http://schemas.microsoft.com/office/drawing/2016/5/12/chartex" xmlns:cx7="http://schemas.microsoft.com/office/drawing/2016/5/13/chartex" xmlns:cx8="http://schemas.microsoft.com/office/drawing/2016/5/14/chartex" xmlns:mc="http://schemas.openxmlformats.org/markup-compatibility/2006" xmlns:aink="http://schemas.microsoft.com/office/drawing/2016/ink" xmlns:am3d="http://schemas.microsoft.com/office/drawing/2017/model3d" xmlns:o="urn:schemas-microsoft-com:office:office" xmlns:oel="http://schemas.microsoft.com/office/2019/extlst" xmlns:r="http://schemas.openxmlformats.org/officeDocument/2006/relationships" xmlns:m="http://schemas.openxmlformats.org/officeDocument/2006/math" xmlns:v="urn:schemas-microsoft-com:vml" xmlns:wp14="http://schemas.microsoft.com/office/word/2010/wordprocessingDrawing" xmlns:wp="http://schemas.openxmlformats.org/drawingml/2006/wordprocessingDrawing" xmlns:w10="urn:schemas-microsoft-com:office:word" xmlns:w="http://schemas.openxmlformats.org/wordprocessingml/2006/main" xmlns:w14="http://schemas.microsoft.com/office/word/2010/wordml" xmlns:w15="http://schemas.microsoft.com/office/word/2012/wordml" xmlns:w16cex="http://schemas.microsoft.com/office/word/2018/wordml/cex" xmlns:w16cid="http://schemas.microsoft.com/office/word/2016/wordml/cid" xmlns:w16="http://schemas.microsoft.com/office/word/2018/wordml" xmlns:w16du="http://schemas.microsoft.com/office/word/2023/wordml/word16du" xmlns:w16sdtdh="http://schemas.microsoft.com/office/word/2020/wordml/sdtdatahash" xmlns:w16se="http://schemas.microsoft.com/office/word/2015/wordml/symex" xmlns:wpg="http://schemas.microsoft.com/office/word/2010/wordprocessingGroup" xmlns:wpi="http://schemas.microsoft.com/office/word/2010/wordprocessingInk" xmlns:wne="http://schemas.microsoft.com/office/word/2006/wordml" xmlns:wps="http://schemas.microsoft.com/office/word/2010/wordprocessingShape" mc:Ignorable="w14 w15 w16se w16cid w16 w16cex w16sdtdh wp14">
+  <w:p>
+    <w:pPr>
+      <w:pStyle w:val="Header"/>
+    </w:pPr>
+    <w:r>
+      <w:rPr>
+        <w:noProof/>
+      </w:rPr>
+      <w:pict w14:anchorId="5E012B79">
+        <v:shapetype id="_x0000_t75" coordsize="21600,21600" o:spt="75" o:preferrelative="t" path="m@4@5l@4@11@9@11@9@5xe" filled="f" stroked="f">
+          <v:stroke joinstyle="miter"/>
+          <v:formulas>
+            <v:f eqn="if lineDrawn pixelLineWidth 0"/>
+            <v:f eqn="sum @0 1 0"/>
+            <v:f eqn="sum 0 0 @1"/>
+            <v:f eqn="prod @2 1 2"/>
+            <v:f eqn="prod @3 21600 pixelWidth"/>
+            <v:f eqn="prod @3 21600 pixelHeight"/>
+            <v:f eqn="sum @0 0 1"/>
+            <v:f eqn="prod @6 1 2"/>
+            <v:f eqn="prod @7 21600 pixelWidth"/>
+            <v:f eqn="sum @8 21600 0"/>
+            <v:f eqn="prod @7 21600 pixelHeight"/>
+            <v:f eqn="sum @10 21600 0"/>
+          </v:formulas>
+          <v:path o:extrusionok="f" gradientshapeok="t" o:connecttype="rect"/>
+          <o:lock v:ext="edit" aspectratio="t"/>
+        </v:shapetype>
+        <v:shape id="WordPictureWatermark433277046" o:spid="_x0000_s1025" type="#_x0000_t75" style="position:absolute;margin-left:0;margin-top:0;width:595.4pt;height:842.15pt;z-index:-251656192;mso-position-horizontal:center;mso-position-horizontal-relative:margin;mso-position-vertical:center;mso-position-vertical-relative:margin" o:allowincell="f">
+          <v:imagedata r:id="rId1" o:title="most recent" gain="19661f" blacklevel="22938f"/>
+        </v:shape>
+      </w:pict>
+    </w:r>
+  </w:p>
+</w:hdr>
+</file>
+
+<file path=word/numbering.xml><?xml version="1.0" encoding="utf-8"?>
+<w:numbering xmlns:wpc="http://schemas.microsoft.com/office/word/2010/wordprocessingCanvas" xmlns:cx="http://schemas.microsoft.com/office/drawing/2014/chartex" xmlns:cx1="http://schemas.microsoft.com/office/drawing/2015/9/8/chartex" xmlns:cx2="http://schemas.microsoft.com/office/drawing/2015/10/21/chartex" xmlns:cx3="http://schemas.microsoft.com/office/drawing/2016/5/9/chartex" xmlns:cx4="http://schemas.microsoft.com/office/drawing/2016/5/10/chartex" xmlns:cx5="http://schemas.microsoft.com/office/drawing/2016/5/11/chartex" xmlns:cx6="http://schemas.microsoft.com/office/drawing/2016/5/12/chartex" xmlns:cx7="http://schemas.microsoft.com/office/drawing/2016/5/13/chartex" xmlns:cx8="http://schemas.microsoft.com/office/drawing/2016/5/14/chartex" xmlns:mc="http://schemas.openxmlformats.org/markup-compatibility/2006" xmlns:aink="http://schemas.microsoft.com/office/drawing/2016/ink" xmlns:am3d="http://schemas.microsoft.com/office/drawing/2017/model3d" xmlns:o="urn:schemas-microsoft-com:office:office" xmlns:oel="http://schemas.microsoft.com/office/2019/extlst" xmlns:r="http://schemas.openxmlformats.org/officeDocument/2006/relationships" xmlns:m="http://schemas.openxmlformats.org/officeDocument/2006/math" xmlns:v="urn:schemas-microsoft-com:vml" xmlns:wp14="http://schemas.microsoft.com/office/word/2010/wordprocessingDrawing" xmlns:wp="http://schemas.openxmlformats.org/drawingml/2006/wordprocessingDrawing" xmlns:w10="urn:schemas-microsoft-com:office:word" xmlns:w="http://schemas.openxmlformats.org/wordprocessingml/2006/main" xmlns:w14="http://schemas.microsoft.com/office/word/2010/wordml" xmlns:w15="http://schemas.microsoft.com/office/word/2012/wordml" xmlns:w16cex="http://schemas.microsoft.com/office/word/2018/wordml/cex" xmlns:w16cid="http://schemas.microsoft.com/office/word/2016/wordml/cid" xmlns:w16="http://schemas.microsoft.com/office/word/2018/wordml" xmlns:w16du="http://schemas.microsoft.com/office/word/2023/wordml/word16du" xmlns:w16sdtdh="http://schemas.microsoft.com/office/word/2020/wordml/sdtdatahash" xmlns:w16se="http://schemas.microsoft.com/office/word/2015/wordml/symex" xmlns:wpg="http://schemas.microsoft.com/office/word/2010/wordprocessingGroup" xmlns:wpi="http://schemas.microsoft.com/office/word/2010/wordprocessingInk" xmlns:wne="http://schemas.microsoft.com/office/word/2006/wordml" xmlns:wps="http://schemas.microsoft.com/office/word/2010/wordprocessingShape" mc:Ignorable="w14 w15 w16se w16cid w16 w16cex w16sdtdh wp14">
+  <w:abstractNum w:abstractNumId="0" w15:restartNumberingAfterBreak="0">
+    <w:nsid w:val="2C9922E7"/>
+    <w:multiLevelType w:val="multilevel"/>
+    <w:tmpl w:val="58A66D18"/>
+    <w:lvl w:ilvl="0">
+      <w:numFmt w:val="bullet"/>
+      <w:lvlText w:val="·"/>
+      <w:lvlJc w:val="left"/>
+      <w:pPr>
+        <w:ind w:left="720" w:hanging="360"/>
+      </w:pPr>
+      <w:rPr>
+        <w:rFonts w:ascii="Calibri" w:eastAsia="Calibri" w:hAnsi="Calibri" w:cs="Calibri"/>
+      </w:rPr>
+    </w:lvl>
+    <w:lvl w:ilvl="1">
+      <w:numFmt w:val="bullet"/>
+      <w:lvlText w:val="o"/>
+      <w:lvlJc w:val="left"/>
+      <w:pPr>
+        <w:ind w:left="1440" w:hanging="360"/>
+      </w:pPr>
+      <w:rPr>
+        <w:rFonts w:ascii="Courier New" w:hAnsi="Courier New" w:cs="Courier New"/>
+      </w:rPr>
+    </w:lvl>
+    <w:lvl w:ilvl="2">
+      <w:numFmt w:val="bullet"/>
+      <w:lvlText w:val=""/>
+      <w:lvlJc w:val="left"/>
+      <w:pPr>
+        <w:ind w:left="2160" w:hanging="360"/>
+      </w:pPr>
+      <w:rPr>
+        <w:rFonts w:ascii="Wingdings" w:hAnsi="Wingdings"/>
+      </w:rPr>
+    </w:lvl>
+    <w:lvl w:ilvl="3">
+      <w:numFmt w:val="bullet"/>
+      <w:lvlText w:val=""/>
+      <w:lvlJc w:val="left"/>
+      <w:pPr>
+        <w:ind w:left="2880" w:hanging="360"/>
+      </w:pPr>
+      <w:rPr>
+        <w:rFonts w:ascii="Symbol" w:hAnsi="Symbol"/>
+      </w:rPr>
+    </w:lvl>
+    <w:lvl w:ilvl="4">
+      <w:numFmt w:val="bullet"/>
+      <w:lvlText w:val="o"/>
+      <w:lvlJc w:val="left"/>
+      <w:pPr>
+        <w:ind w:left="3600" w:hanging="360"/>
+      </w:pPr>
+      <w:rPr>
+        <w:rFonts w:ascii="Courier New" w:hAnsi="Courier New" w:cs="Courier New"/>
+      </w:rPr>
+    </w:lvl>
+    <w:lvl w:ilvl="5">
+      <w:numFmt w:val="bullet"/>
+      <w:lvlText w:val=""/>
+      <w:lvlJc w:val="left"/>
+      <w:pPr>
+        <w:ind w:left="4320" w:hanging="360"/>
+      </w:pPr>
+      <w:rPr>
+        <w:rFonts w:ascii="Wingdings" w:hAnsi="Wingdings"/>
+      </w:rPr>
+    </w:lvl>
+    <w:lvl w:ilvl="6">
+      <w:numFmt w:val="bullet"/>
+      <w:lvlText w:val=""/>
+      <w:lvlJc w:val="left"/>
+      <w:pPr>
+        <w:ind w:left="5040" w:hanging="360"/>
+      </w:pPr>
+      <w:rPr>
+        <w:rFonts w:ascii="Symbol" w:hAnsi="Symbol"/>
+      </w:rPr>
+    </w:lvl>
+    <w:lvl w:ilvl="7">
+      <w:numFmt w:val="bullet"/>
+      <w:lvlText w:val="o"/>
+      <w:lvlJc w:val="left"/>
+      <w:pPr>
+        <w:ind w:left="5760" w:hanging="360"/>
+      </w:pPr>
+      <w:rPr>
+        <w:rFonts w:ascii="Courier New" w:hAnsi="Courier New" w:cs="Courier New"/>
+      </w:rPr>
+    </w:lvl>
+    <w:lvl w:ilvl="8">
+      <w:numFmt w:val="bullet"/>
+      <w:lvlText w:val=""/>
+      <w:lvlJc w:val="left"/>
+      <w:pPr>
+        <w:ind w:left="6480" w:hanging="360"/>
+      </w:pPr>
+      <w:rPr>
+        <w:rFonts w:ascii="Wingdings" w:hAnsi="Wingdings"/>
+      </w:rPr>
+    </w:lvl>
+  </w:abstractNum>
+  <w:num w:numId="1" w16cid:durableId="1625228251">
+    <w:abstractNumId w:val="0"/>
+  </w:num>
+</w:numbering>
+</file>
+
+<file path=word/people.xml><?xml version="1.0" encoding="utf-8"?>
+<w15:people xmlns:wpc="http://schemas.microsoft.com/office/word/2010/wordprocessingCanvas" xmlns:cx="http://schemas.microsoft.com/office/drawing/2014/chartex" xmlns:cx1="http://schemas.microsoft.com/office/drawing/2015/9/8/chartex" xmlns:cx2="http://schemas.microsoft.com/office/drawing/2015/10/21/chartex" xmlns:cx3="http://schemas.microsoft.com/office/drawing/2016/5/9/chartex" xmlns:cx4="http://schemas.microsoft.com/office/drawing/2016/5/10/chartex" xmlns:cx5="http://schemas.microsoft.com/office/drawing/2016/5/11/chartex" xmlns:cx6="http://schemas.microsoft.com/office/drawing/2016/5/12/chartex" xmlns:cx7="http://schemas.microsoft.com/office/drawing/2016/5/13/chartex" xmlns:cx8="http://schemas.microsoft.com/office/drawing/2016/5/14/chartex" xmlns:mc="http://schemas.openxmlformats.org/markup-compatibility/2006" xmlns:aink="http://schemas.microsoft.com/office/drawing/2016/ink" xmlns:am3d="http://schemas.microsoft.com/office/drawing/2017/model3d" xmlns:o="urn:schemas-microsoft-com:office:office" xmlns:oel="http://schemas.microsoft.com/office/2019/extlst" xmlns:r="http://schemas.openxmlformats.org/officeDocument/2006/relationships" xmlns:m="http://schemas.openxmlformats.org/officeDocument/2006/math" xmlns:v="urn:schemas-microsoft-com:vml" xmlns:wp14="http://schemas.microsoft.com/office/word/2010/wordprocessingDrawing" xmlns:wp="http://schemas.openxmlformats.org/drawingml/2006/wordprocessingDrawing" xmlns:w10="urn:schemas-microsoft-com:office:word" xmlns:w="http://schemas.openxmlformats.org/wordprocessingml/2006/main" xmlns:w14="http://schemas.microsoft.com/office/word/2010/wordml" xmlns:w15="http://schemas.microsoft.com/office/word/2012/wordml" xmlns:w16cex="http://schemas.microsoft.com/office/word/2018/wordml/cex" xmlns:w16cid="http://schemas.microsoft.com/office/word/2016/wordml/cid" xmlns:w16="http://schemas.microsoft.com/office/word/2018/wordml" xmlns:w16du="http://schemas.microsoft.com/office/word/2023/wordml/word16du" xmlns:w16sdtdh="http://schemas.microsoft.com/office/word/2020/wordml/sdtdatahash" xmlns:w16se="http://schemas.microsoft.com/office/word/2015/wordml/symex" xmlns:wpg="http://schemas.microsoft.com/office/word/2010/wordprocessingGroup" xmlns:wpi="http://schemas.microsoft.com/office/word/2010/wordprocessingInk" xmlns:wne="http://schemas.microsoft.com/office/word/2006/wordml" xmlns:wps="http://schemas.microsoft.com/office/word/2010/wordprocessingShape" mc:Ignorable="w14 w15 w16se w16cid w16 w16cex w16sdtdh wp14">
+  <w15:person w15:author="Josephine Mason">
+    <w15:presenceInfo w15:providerId="AD" w15:userId="S::josephine.mason@kewhouseschool.com::605b8b00-38a0-40dc-ad45-eda26601dfae"/>
+  </w15:person>
+</w15:people>
 </file>
 
 <file path=word/styles.xml><?xml version="1.0" encoding="utf-8"?>
@@ -18,17 +1369,17 @@
   <w:docDefaults>
     <w:rPrDefault>
       <w:rPr>
-        <w:rFonts w:asciiTheme="minorHAnsi" w:eastAsiaTheme="minorHAnsi" w:hAnsiTheme="minorHAnsi" w:cstheme="minorBidi"/>
-        <w:kern w:val="2"/>
+        <w:rFonts w:ascii="Calibri" w:eastAsia="Calibri" w:hAnsi="Calibri" w:cs="Times New Roman"/>
+        <w:kern w:val="3"/>
         <w:sz w:val="22"/>
         <w:szCs w:val="22"/>
         <w:lang w:val="en-GB" w:eastAsia="en-US" w:bidi="ar-SA"/>
-        <w14:ligatures w14:val="standardContextual"/>
       </w:rPr>
     </w:rPrDefault>
     <w:pPrDefault>
       <w:pPr>
-        <w:spacing w:after="160" w:line="259" w:lineRule="auto"/>
+        <w:autoSpaceDN w:val="0"/>
+        <w:spacing w:after="160" w:line="256" w:lineRule="auto"/>
       </w:pPr>
     </w:pPrDefault>
   </w:docDefaults>
@@ -413,6 +1764,42 @@
   <w:style w:type="paragraph" w:default="1" w:styleId="Normal">
     <w:name w:val="Normal"/>
     <w:qFormat/>
+    <w:pPr>
+      <w:suppressAutoHyphens/>
+    </w:pPr>
+  </w:style>
+  <w:style w:type="paragraph" w:styleId="Heading1">
+    <w:name w:val="heading 1"/>
+    <w:basedOn w:val="NormalWeb"/>
+    <w:next w:val="Normal"/>
+    <w:uiPriority w:val="9"/>
+    <w:qFormat/>
+    <w:pPr>
+      <w:jc w:val="center"/>
+      <w:outlineLvl w:val="0"/>
+    </w:pPr>
+    <w:rPr>
+      <w:rFonts w:ascii="Arial" w:hAnsi="Arial" w:cs="Arial"/>
+      <w:b/>
+      <w:bCs/>
+      <w:sz w:val="82"/>
+      <w:szCs w:val="82"/>
+    </w:rPr>
+  </w:style>
+  <w:style w:type="paragraph" w:styleId="Heading2">
+    <w:name w:val="heading 2"/>
+    <w:basedOn w:val="Normal"/>
+    <w:next w:val="Normal"/>
+    <w:uiPriority w:val="9"/>
+    <w:unhideWhenUsed/>
+    <w:qFormat/>
+    <w:pPr>
+      <w:outlineLvl w:val="1"/>
+    </w:pPr>
+    <w:rPr>
+      <w:sz w:val="34"/>
+      <w:szCs w:val="34"/>
+    </w:rPr>
   </w:style>
   <w:style w:type="character" w:default="1" w:styleId="DefaultParagraphFont">
     <w:name w:val="Default Paragraph Font"/>
@@ -440,6 +1827,141 @@
     <w:uiPriority w:val="99"/>
     <w:semiHidden/>
     <w:unhideWhenUsed/>
+  </w:style>
+  <w:style w:type="paragraph" w:styleId="Header">
+    <w:name w:val="header"/>
+    <w:basedOn w:val="Normal"/>
+    <w:pPr>
+      <w:tabs>
+        <w:tab w:val="center" w:pos="4513"/>
+        <w:tab w:val="right" w:pos="9026"/>
+      </w:tabs>
+      <w:spacing w:after="0" w:line="240" w:lineRule="auto"/>
+    </w:pPr>
+  </w:style>
+  <w:style w:type="character" w:customStyle="1" w:styleId="HeaderChar">
+    <w:name w:val="Header Char"/>
+    <w:basedOn w:val="DefaultParagraphFont"/>
+  </w:style>
+  <w:style w:type="paragraph" w:styleId="Footer">
+    <w:name w:val="footer"/>
+    <w:basedOn w:val="Normal"/>
+    <w:pPr>
+      <w:tabs>
+        <w:tab w:val="center" w:pos="4513"/>
+        <w:tab w:val="right" w:pos="9026"/>
+      </w:tabs>
+      <w:spacing w:after="0" w:line="240" w:lineRule="auto"/>
+    </w:pPr>
+  </w:style>
+  <w:style w:type="character" w:customStyle="1" w:styleId="FooterChar">
+    <w:name w:val="Footer Char"/>
+    <w:basedOn w:val="DefaultParagraphFont"/>
+  </w:style>
+  <w:style w:type="paragraph" w:styleId="NormalWeb">
+    <w:name w:val="Normal (Web)"/>
+    <w:basedOn w:val="Normal"/>
+    <w:pPr>
+      <w:spacing w:before="100" w:after="100" w:line="240" w:lineRule="auto"/>
+    </w:pPr>
+    <w:rPr>
+      <w:rFonts w:ascii="Times New Roman" w:eastAsia="Times New Roman" w:hAnsi="Times New Roman"/>
+      <w:kern w:val="0"/>
+      <w:sz w:val="24"/>
+      <w:szCs w:val="24"/>
+      <w:lang w:eastAsia="en-GB"/>
+    </w:rPr>
+  </w:style>
+  <w:style w:type="character" w:customStyle="1" w:styleId="Heading1Char">
+    <w:name w:val="Heading 1 Char"/>
+    <w:basedOn w:val="DefaultParagraphFont"/>
+    <w:rPr>
+      <w:rFonts w:ascii="Arial" w:eastAsia="Times New Roman" w:hAnsi="Arial" w:cs="Arial"/>
+      <w:b/>
+      <w:bCs/>
+      <w:kern w:val="0"/>
+      <w:sz w:val="82"/>
+      <w:szCs w:val="82"/>
+      <w:lang w:eastAsia="en-GB"/>
+    </w:rPr>
+  </w:style>
+  <w:style w:type="character" w:styleId="Hyperlink">
+    <w:name w:val="Hyperlink"/>
+    <w:basedOn w:val="DefaultParagraphFont"/>
+    <w:rPr>
+      <w:color w:val="0563C1"/>
+      <w:u w:val="single"/>
+    </w:rPr>
+  </w:style>
+  <w:style w:type="character" w:styleId="UnresolvedMention">
+    <w:name w:val="Unresolved Mention"/>
+    <w:basedOn w:val="DefaultParagraphFont"/>
+    <w:rPr>
+      <w:color w:val="605E5C"/>
+      <w:shd w:val="clear" w:color="auto" w:fill="E1DFDD"/>
+    </w:rPr>
+  </w:style>
+  <w:style w:type="paragraph" w:styleId="ListParagraph">
+    <w:name w:val="List Paragraph"/>
+    <w:basedOn w:val="Normal"/>
+    <w:pPr>
+      <w:ind w:left="720"/>
+      <w:contextualSpacing/>
+    </w:pPr>
+  </w:style>
+  <w:style w:type="character" w:customStyle="1" w:styleId="Heading2Char">
+    <w:name w:val="Heading 2 Char"/>
+    <w:basedOn w:val="DefaultParagraphFont"/>
+    <w:rPr>
+      <w:sz w:val="34"/>
+      <w:szCs w:val="34"/>
+    </w:rPr>
+  </w:style>
+  <w:style w:type="character" w:styleId="CommentReference">
+    <w:name w:val="annotation reference"/>
+    <w:basedOn w:val="DefaultParagraphFont"/>
+    <w:rPr>
+      <w:sz w:val="16"/>
+      <w:szCs w:val="16"/>
+    </w:rPr>
+  </w:style>
+  <w:style w:type="paragraph" w:styleId="CommentText">
+    <w:name w:val="annotation text"/>
+    <w:basedOn w:val="Normal"/>
+    <w:pPr>
+      <w:spacing w:line="240" w:lineRule="auto"/>
+    </w:pPr>
+    <w:rPr>
+      <w:sz w:val="20"/>
+      <w:szCs w:val="20"/>
+    </w:rPr>
+  </w:style>
+  <w:style w:type="character" w:customStyle="1" w:styleId="CommentTextChar">
+    <w:name w:val="Comment Text Char"/>
+    <w:basedOn w:val="DefaultParagraphFont"/>
+    <w:rPr>
+      <w:sz w:val="20"/>
+      <w:szCs w:val="20"/>
+    </w:rPr>
+  </w:style>
+  <w:style w:type="paragraph" w:styleId="CommentSubject">
+    <w:name w:val="annotation subject"/>
+    <w:basedOn w:val="CommentText"/>
+    <w:next w:val="CommentText"/>
+    <w:rPr>
+      <w:b/>
+      <w:bCs/>
+    </w:rPr>
+  </w:style>
+  <w:style w:type="character" w:customStyle="1" w:styleId="CommentSubjectChar">
+    <w:name w:val="Comment Subject Char"/>
+    <w:basedOn w:val="CommentTextChar"/>
+    <w:rPr>
+      <w:b/>
+      <w:bCs/>
+      <w:sz w:val="20"/>
+      <w:szCs w:val="20"/>
+    </w:rPr>
   </w:style>
 </w:styles>
 </file>

</xml_diff>